<commit_message>
Added a section about Apache virtual hosing to the deployment document
</commit_message>
<xml_diff>
--- a/doc/Development Environment Setup.docx
+++ b/doc/Development Environment Setup.docx
@@ -2619,6 +2619,9 @@
       <w:r>
         <w:t>Running the Application in Jersey standalone server</w:t>
       </w:r>
+      <w:r>
+        <w:t xml:space="preserve"> (optional)</w:t>
+      </w:r>
     </w:p>
     <w:p>
       <w:r>
@@ -2694,14 +2697,580 @@
       </w:r>
     </w:p>
     <w:p>
-      <w:pPr>
+      <w:r>
+        <w:br w:type="page"/>
+      </w:r>
+    </w:p>
+    <w:p>
+      <w:pPr>
+        <w:pStyle w:val="Heading2"/>
+      </w:pPr>
+      <w:r>
+        <w:lastRenderedPageBreak/>
+        <w:t>Enable Virtual Hosting in Apache</w:t>
+      </w:r>
+      <w:r>
+        <w:t xml:space="preserve"> Server</w:t>
+      </w:r>
+    </w:p>
+    <w:p/>
+    <w:p>
+      <w:r>
+        <w:t xml:space="preserve">For </w:t>
+      </w:r>
+      <w:proofErr w:type="spellStart"/>
+      <w:r>
+        <w:t>Facebook</w:t>
+      </w:r>
+      <w:proofErr w:type="spellEnd"/>
+      <w:r>
+        <w:t xml:space="preserve"> connect, the </w:t>
+      </w:r>
+      <w:proofErr w:type="spellStart"/>
+      <w:r>
+        <w:t>townwizard</w:t>
+      </w:r>
+      <w:proofErr w:type="spellEnd"/>
+      <w:r>
+        <w:t xml:space="preserve"> db Tomcat installation must be available as a public server</w:t>
+      </w:r>
+      <w:r>
+        <w:t xml:space="preserve"> (</w:t>
+      </w:r>
+      <w:r>
+        <w:rPr>
+          <w:b/>
+        </w:rPr>
+        <w:t>tw</w:t>
+      </w:r>
+      <w:r>
+        <w:rPr>
+          <w:b/>
+        </w:rPr>
+        <w:noBreakHyphen/>
+      </w:r>
+      <w:r>
+        <w:rPr>
+          <w:b/>
+        </w:rPr>
+        <w:t>db.com</w:t>
+      </w:r>
+      <w:r>
+        <w:t xml:space="preserve"> for now)</w:t>
+      </w:r>
+      <w:r>
+        <w:t xml:space="preserve">, and Apache which is used to run </w:t>
+      </w:r>
+      <w:proofErr w:type="spellStart"/>
+      <w:r>
+        <w:t>townwizard</w:t>
+      </w:r>
+      <w:proofErr w:type="spellEnd"/>
+      <w:r>
+        <w:t xml:space="preserve"> PHP application needs to know how to redirect calls to that server URL to Tomcat.  To make work on a development environment one might do:</w:t>
+      </w:r>
+    </w:p>
+    <w:p>
+      <w:pPr>
+        <w:pStyle w:val="ListParagraph"/>
+        <w:numPr>
+          <w:ilvl w:val="0"/>
+          <w:numId w:val="13"/>
+        </w:numPr>
+      </w:pPr>
+      <w:r>
+        <w:t xml:space="preserve">Add tw-db.com to hosts file as: </w:t>
+      </w:r>
+      <w:r>
+        <w:br/>
+      </w:r>
+      <w:r>
+        <w:rPr>
+          <w:rFonts w:ascii="Courier New" w:hAnsi="Courier New" w:cs="Courier New"/>
+        </w:rPr>
+        <w:t>127.0.0.1       tw-db.com</w:t>
+      </w:r>
+    </w:p>
+    <w:p>
+      <w:pPr>
+        <w:pStyle w:val="ListParagraph"/>
+        <w:numPr>
+          <w:ilvl w:val="0"/>
+          <w:numId w:val="13"/>
+        </w:numPr>
+      </w:pPr>
+      <w:r>
+        <w:t>Modify /etc/apache2/extra/</w:t>
+      </w:r>
+      <w:proofErr w:type="spellStart"/>
+      <w:r>
+        <w:t>httpd-vhosts.conf</w:t>
+      </w:r>
+      <w:proofErr w:type="spellEnd"/>
+      <w:r>
+        <w:t>.  Add the following lines:</w:t>
+      </w:r>
+      <w:r>
+        <w:br/>
+        <w:t xml:space="preserve"> </w:t>
+      </w:r>
+      <w:r>
+        <w:br/>
+      </w:r>
+      <w:r>
+        <w:rPr>
+          <w:rFonts w:ascii="Courier New" w:hAnsi="Courier New" w:cs="Courier New"/>
+        </w:rPr>
+        <w:t>&lt;</w:t>
+      </w:r>
+      <w:proofErr w:type="spellStart"/>
+      <w:r>
+        <w:rPr>
+          <w:rFonts w:ascii="Courier New" w:hAnsi="Courier New" w:cs="Courier New"/>
+        </w:rPr>
+        <w:t>VirtualHost</w:t>
+      </w:r>
+      <w:proofErr w:type="spellEnd"/>
+      <w:r>
+        <w:rPr>
+          <w:rFonts w:ascii="Courier New" w:hAnsi="Courier New" w:cs="Courier New"/>
+        </w:rPr>
+        <w:t xml:space="preserve"> *:80&gt;</w:t>
+      </w:r>
+      <w:r>
+        <w:rPr>
+          <w:rFonts w:ascii="Courier New" w:hAnsi="Courier New" w:cs="Courier New"/>
+        </w:rPr>
+        <w:br/>
+        <w:t xml:space="preserve">     </w:t>
+      </w:r>
+      <w:proofErr w:type="spellStart"/>
+      <w:r>
+        <w:rPr>
+          <w:rFonts w:ascii="Courier New" w:hAnsi="Courier New" w:cs="Courier New"/>
+        </w:rPr>
+        <w:t>ServerName</w:t>
+      </w:r>
+      <w:proofErr w:type="spellEnd"/>
+      <w:r>
+        <w:rPr>
+          <w:rFonts w:ascii="Courier New" w:hAnsi="Courier New" w:cs="Courier New"/>
+        </w:rPr>
+        <w:t xml:space="preserve"> demo.townwizard.com</w:t>
+      </w:r>
+      <w:r>
+        <w:rPr>
+          <w:rFonts w:ascii="Courier New" w:hAnsi="Courier New" w:cs="Courier New"/>
+        </w:rPr>
+        <w:br/>
+        <w:t>&lt;/</w:t>
+      </w:r>
+      <w:proofErr w:type="spellStart"/>
+      <w:r>
+        <w:rPr>
+          <w:rFonts w:ascii="Courier New" w:hAnsi="Courier New" w:cs="Courier New"/>
+        </w:rPr>
+        <w:t>VirtualHost</w:t>
+      </w:r>
+      <w:proofErr w:type="spellEnd"/>
+      <w:r>
+        <w:rPr>
+          <w:rFonts w:ascii="Courier New" w:hAnsi="Courier New" w:cs="Courier New"/>
+        </w:rPr>
+        <w:t>&gt;</w:t>
+      </w:r>
+      <w:r>
+        <w:rPr>
+          <w:rFonts w:ascii="Courier New" w:hAnsi="Courier New" w:cs="Courier New"/>
+        </w:rPr>
+        <w:br/>
+      </w:r>
+      <w:r>
+        <w:rPr>
+          <w:rFonts w:ascii="Courier New" w:hAnsi="Courier New" w:cs="Courier New"/>
+        </w:rPr>
+        <w:br/>
+        <w:t>&lt;</w:t>
+      </w:r>
+      <w:proofErr w:type="spellStart"/>
+      <w:r>
+        <w:rPr>
+          <w:rFonts w:ascii="Courier New" w:hAnsi="Courier New" w:cs="Courier New"/>
+        </w:rPr>
+        <w:t>VirtualHost</w:t>
+      </w:r>
+      <w:proofErr w:type="spellEnd"/>
+      <w:r>
+        <w:rPr>
+          <w:rFonts w:ascii="Courier New" w:hAnsi="Courier New" w:cs="Courier New"/>
+        </w:rPr>
+        <w:t xml:space="preserve"> *:80&gt;</w:t>
+      </w:r>
+      <w:r>
+        <w:rPr>
+          <w:rFonts w:ascii="Courier New" w:hAnsi="Courier New" w:cs="Courier New"/>
+        </w:rPr>
+        <w:br/>
+        <w:t xml:space="preserve">    </w:t>
+      </w:r>
+      <w:proofErr w:type="spellStart"/>
+      <w:r>
+        <w:rPr>
+          <w:rFonts w:ascii="Courier New" w:hAnsi="Courier New" w:cs="Courier New"/>
+        </w:rPr>
+        <w:t>ServerName</w:t>
+      </w:r>
+      <w:proofErr w:type="spellEnd"/>
+      <w:r>
+        <w:rPr>
+          <w:rFonts w:ascii="Courier New" w:hAnsi="Courier New" w:cs="Courier New"/>
+        </w:rPr>
+        <w:t xml:space="preserve"> masterdefault.com</w:t>
+      </w:r>
+      <w:r>
+        <w:rPr>
+          <w:rFonts w:ascii="Courier New" w:hAnsi="Courier New" w:cs="Courier New"/>
+        </w:rPr>
+        <w:br/>
+        <w:t xml:space="preserve">    </w:t>
+      </w:r>
+      <w:proofErr w:type="spellStart"/>
+      <w:r>
+        <w:rPr>
+          <w:rFonts w:ascii="Courier New" w:hAnsi="Courier New" w:cs="Courier New"/>
+        </w:rPr>
+        <w:t>ServerAlias</w:t>
+      </w:r>
+      <w:proofErr w:type="spellEnd"/>
+      <w:r>
+        <w:rPr>
+          <w:rFonts w:ascii="Courier New" w:hAnsi="Courier New" w:cs="Courier New"/>
+        </w:rPr>
+        <w:t xml:space="preserve"> </w:t>
+      </w:r>
+      <w:hyperlink r:id="rId22" w:history="1">
+        <w:r>
+          <w:rPr>
+            <w:rStyle w:val="Hyperlink"/>
+            <w:rFonts w:ascii="Courier New" w:hAnsi="Courier New" w:cs="Courier New"/>
+          </w:rPr>
+          <w:t>www.masterdefault.com</w:t>
+        </w:r>
+      </w:hyperlink>
+      <w:r>
+        <w:rPr>
+          <w:rFonts w:ascii="Courier New" w:hAnsi="Courier New" w:cs="Courier New"/>
+        </w:rPr>
+        <w:br/>
+        <w:t>&lt;/</w:t>
+      </w:r>
+      <w:proofErr w:type="spellStart"/>
+      <w:r>
+        <w:rPr>
+          <w:rFonts w:ascii="Courier New" w:hAnsi="Courier New" w:cs="Courier New"/>
+        </w:rPr>
+        <w:t>VirtualHost</w:t>
+      </w:r>
+      <w:proofErr w:type="spellEnd"/>
+      <w:r>
+        <w:rPr>
+          <w:rFonts w:ascii="Courier New" w:hAnsi="Courier New" w:cs="Courier New"/>
+        </w:rPr>
+        <w:t>&gt;</w:t>
+      </w:r>
+      <w:r>
+        <w:rPr>
+          <w:rFonts w:ascii="Courier New" w:hAnsi="Courier New" w:cs="Courier New"/>
+        </w:rPr>
+        <w:br/>
+      </w:r>
+      <w:r>
+        <w:rPr>
+          <w:rFonts w:ascii="Courier New" w:hAnsi="Courier New" w:cs="Courier New"/>
+        </w:rPr>
+        <w:br/>
+        <w:t>&lt;</w:t>
+      </w:r>
+      <w:proofErr w:type="spellStart"/>
+      <w:r>
+        <w:rPr>
+          <w:rFonts w:ascii="Courier New" w:hAnsi="Courier New" w:cs="Courier New"/>
+        </w:rPr>
+        <w:t>VirtualHost</w:t>
+      </w:r>
+      <w:proofErr w:type="spellEnd"/>
+      <w:r>
+        <w:rPr>
+          <w:rFonts w:ascii="Courier New" w:hAnsi="Courier New" w:cs="Courier New"/>
+        </w:rPr>
+        <w:t xml:space="preserve"> *:80&gt;</w:t>
+      </w:r>
+      <w:r>
+        <w:rPr>
+          <w:rFonts w:ascii="Courier New" w:hAnsi="Courier New" w:cs="Courier New"/>
+        </w:rPr>
+        <w:br/>
+        <w:t xml:space="preserve">   </w:t>
+      </w:r>
+      <w:proofErr w:type="spellStart"/>
+      <w:r>
+        <w:rPr>
+          <w:rFonts w:ascii="Courier New" w:hAnsi="Courier New" w:cs="Courier New"/>
+        </w:rPr>
+        <w:t>ServerName</w:t>
+      </w:r>
+      <w:proofErr w:type="spellEnd"/>
+      <w:r>
+        <w:rPr>
+          <w:rFonts w:ascii="Courier New" w:hAnsi="Courier New" w:cs="Courier New"/>
+        </w:rPr>
+        <w:t xml:space="preserve"> tw-db.com</w:t>
+      </w:r>
+      <w:r>
+        <w:rPr>
+          <w:rFonts w:ascii="Courier New" w:hAnsi="Courier New" w:cs="Courier New"/>
+        </w:rPr>
+        <w:br/>
+        <w:t xml:space="preserve">   </w:t>
+      </w:r>
+      <w:proofErr w:type="spellStart"/>
+      <w:r>
+        <w:rPr>
+          <w:rFonts w:ascii="Courier New" w:hAnsi="Courier New" w:cs="Courier New"/>
+        </w:rPr>
+        <w:t>ServerAlias</w:t>
+      </w:r>
+      <w:proofErr w:type="spellEnd"/>
+      <w:r>
+        <w:rPr>
+          <w:rFonts w:ascii="Courier New" w:hAnsi="Courier New" w:cs="Courier New"/>
+        </w:rPr>
+        <w:t xml:space="preserve"> </w:t>
+      </w:r>
+      <w:hyperlink r:id="rId23" w:history="1">
+        <w:r>
+          <w:rPr>
+            <w:rStyle w:val="Hyperlink"/>
+            <w:rFonts w:ascii="Courier New" w:hAnsi="Courier New" w:cs="Courier New"/>
+          </w:rPr>
+          <w:t>www.tw-db.com</w:t>
+        </w:r>
+      </w:hyperlink>
+      <w:r>
+        <w:rPr>
+          <w:rFonts w:ascii="Courier New" w:hAnsi="Courier New" w:cs="Courier New"/>
+        </w:rPr>
+        <w:br/>
+        <w:t xml:space="preserve">   </w:t>
+      </w:r>
+      <w:proofErr w:type="spellStart"/>
+      <w:r>
+        <w:rPr>
+          <w:rFonts w:ascii="Courier New" w:hAnsi="Courier New" w:cs="Courier New"/>
+        </w:rPr>
+        <w:t>ProxyPass</w:t>
+      </w:r>
+      <w:proofErr w:type="spellEnd"/>
+      <w:r>
+        <w:rPr>
+          <w:rFonts w:ascii="Courier New" w:hAnsi="Courier New" w:cs="Courier New"/>
+        </w:rPr>
+        <w:t xml:space="preserve"> / http://localhost:8080/tw/</w:t>
+      </w:r>
+      <w:r>
+        <w:rPr>
+          <w:rFonts w:ascii="Courier New" w:hAnsi="Courier New" w:cs="Courier New"/>
+        </w:rPr>
+        <w:br/>
+        <w:t xml:space="preserve">   </w:t>
+      </w:r>
+      <w:proofErr w:type="spellStart"/>
+      <w:r>
+        <w:rPr>
+          <w:rFonts w:ascii="Courier New" w:hAnsi="Courier New" w:cs="Courier New"/>
+        </w:rPr>
+        <w:t>ProxyPassRever</w:t>
+      </w:r>
+      <w:r>
+        <w:rPr>
+          <w:rFonts w:ascii="Courier New" w:hAnsi="Courier New" w:cs="Courier New"/>
+        </w:rPr>
+        <w:t>se</w:t>
+      </w:r>
+      <w:proofErr w:type="spellEnd"/>
+      <w:r>
+        <w:rPr>
+          <w:rFonts w:ascii="Courier New" w:hAnsi="Courier New" w:cs="Courier New"/>
+        </w:rPr>
+        <w:t xml:space="preserve"> / http://localhost:8080/tw/</w:t>
+      </w:r>
+      <w:r>
+        <w:rPr>
+          <w:rFonts w:ascii="Courier New" w:hAnsi="Courier New" w:cs="Courier New"/>
+        </w:rPr>
+        <w:br/>
+      </w:r>
+      <w:r>
+        <w:rPr>
+          <w:rFonts w:ascii="Courier New" w:hAnsi="Courier New" w:cs="Courier New"/>
+        </w:rPr>
+        <w:t>&lt;/</w:t>
+      </w:r>
+      <w:proofErr w:type="spellStart"/>
+      <w:r>
+        <w:rPr>
+          <w:rFonts w:ascii="Courier New" w:hAnsi="Courier New" w:cs="Courier New"/>
+        </w:rPr>
+        <w:t>VirtualHost</w:t>
+      </w:r>
+      <w:proofErr w:type="spellEnd"/>
+      <w:r>
+        <w:rPr>
+          <w:rFonts w:ascii="Courier New" w:hAnsi="Courier New" w:cs="Courier New"/>
+        </w:rPr>
+        <w:t>&gt;</w:t>
+      </w:r>
+      <w:r>
+        <w:rPr>
+          <w:rFonts w:ascii="Courier New" w:hAnsi="Courier New" w:cs="Courier New"/>
+        </w:rPr>
+        <w:br/>
+      </w:r>
+      <w:r>
+        <w:rPr>
+          <w:rFonts w:ascii="Courier New" w:hAnsi="Courier New" w:cs="Courier New"/>
+        </w:rPr>
+        <w:br/>
+      </w:r>
+      <w:r>
+        <w:t xml:space="preserve">Add more virtual host declarations if more </w:t>
+      </w:r>
+      <w:proofErr w:type="spellStart"/>
+      <w:r>
+        <w:t>Townwizard</w:t>
+      </w:r>
+      <w:proofErr w:type="spellEnd"/>
+      <w:r>
+        <w:t xml:space="preserve"> partner URLs are used.</w:t>
+      </w:r>
+      <w:r>
+        <w:br/>
+      </w:r>
+    </w:p>
+    <w:p>
+      <w:pPr>
+        <w:pStyle w:val="ListParagraph"/>
+        <w:numPr>
+          <w:ilvl w:val="0"/>
+          <w:numId w:val="13"/>
+        </w:numPr>
+        <w:rPr>
+          <w:rFonts w:ascii="Courier New" w:hAnsi="Courier New" w:cs="Courier New"/>
+        </w:rPr>
+      </w:pPr>
+      <w:r>
+        <w:t xml:space="preserve">Make sure this configuration file is parsed by Apache at startup.  Look at the </w:t>
+      </w:r>
+      <w:r>
+        <w:rPr>
+          <w:i/>
+        </w:rPr>
+        <w:t>/etc/apache2/</w:t>
+      </w:r>
+      <w:proofErr w:type="spellStart"/>
+      <w:r>
+        <w:rPr>
+          <w:i/>
+        </w:rPr>
+        <w:t>httpd.conf</w:t>
+      </w:r>
+      <w:proofErr w:type="spellEnd"/>
+      <w:r>
+        <w:t xml:space="preserve"> and uncomment the following line if commented:</w:t>
+      </w:r>
+      <w:r>
+        <w:br/>
+      </w:r>
+      <w:r>
+        <w:br/>
+      </w:r>
+      <w:r>
+        <w:rPr>
+          <w:rFonts w:ascii="Courier New" w:hAnsi="Courier New" w:cs="Courier New"/>
+        </w:rPr>
+        <w:t>Include /private/etc/apache2/extra/</w:t>
+      </w:r>
+      <w:proofErr w:type="spellStart"/>
+      <w:r>
+        <w:rPr>
+          <w:rFonts w:ascii="Courier New" w:hAnsi="Courier New" w:cs="Courier New"/>
+        </w:rPr>
+        <w:t>httpd-vhosts.conf</w:t>
+      </w:r>
+      <w:proofErr w:type="spellEnd"/>
+      <w:r>
+        <w:rPr>
+          <w:rFonts w:ascii="Courier New" w:hAnsi="Courier New" w:cs="Courier New"/>
+        </w:rPr>
+        <w:br/>
+      </w:r>
+    </w:p>
+    <w:p>
+      <w:pPr>
+        <w:pStyle w:val="ListParagraph"/>
+        <w:numPr>
+          <w:ilvl w:val="0"/>
+          <w:numId w:val="13"/>
+        </w:numPr>
+        <w:rPr>
+          <w:rFonts w:ascii="Courier New" w:hAnsi="Courier New" w:cs="Courier New"/>
+        </w:rPr>
+      </w:pPr>
+      <w:r>
         <w:rPr>
           <w:rFonts w:cs="Courier New"/>
         </w:rPr>
-      </w:pPr>
+        <w:t>Restart apache</w:t>
+      </w:r>
+    </w:p>
+    <w:p>
+      <w:pPr>
+        <w:rPr>
+          <w:rFonts w:cs="Courier New"/>
+        </w:rPr>
+      </w:pPr>
+      <w:r>
+        <w:rPr>
+          <w:rFonts w:cs="Courier New"/>
+        </w:rPr>
+        <w:t xml:space="preserve">To check, paste this URL into your browser: </w:t>
+      </w:r>
+      <w:hyperlink r:id="rId24" w:history="1">
+        <w:r>
+          <w:rPr>
+            <w:rStyle w:val="Hyperlink"/>
+            <w:rFonts w:cs="Courier New"/>
+            <w:i/>
+          </w:rPr>
+          <w:t>http://tw-db.com/users/1</w:t>
+        </w:r>
+      </w:hyperlink>
+      <w:r>
+        <w:rPr>
+          <w:rFonts w:cs="Courier New"/>
+          <w:i/>
+        </w:rPr>
+        <w:t xml:space="preserve">. </w:t>
+      </w:r>
+      <w:r>
+        <w:rPr>
+          <w:rFonts w:cs="Courier New"/>
+        </w:rPr>
+        <w:t>This should display either empty JSON or a user JSON representation (providing your Tomcat is up).</w:t>
+      </w:r>
     </w:p>
     <w:sectPr>
-      <w:footerReference w:type="default" r:id="rId22"/>
+      <w:footerReference w:type="default" r:id="rId25"/>
       <w:pgSz w:w="12240" w:h="15840"/>
       <w:pgMar w:top="1440" w:right="1440" w:bottom="1440" w:left="1440" w:header="720" w:footer="720" w:gutter="0"/>
       <w:cols w:space="720"/>
@@ -2757,7 +3326,7 @@
             <w:rPr>
               <w:noProof/>
             </w:rPr>
-            <w:t>3</w:t>
+            <w:t>6</w:t>
           </w:r>
         </w:fldSimple>
       </w:p>
@@ -3792,6 +4361,92 @@
     </w:lvl>
   </w:abstractNum>
   <w:abstractNum w:abstractNumId="11">
+    <w:nsid w:val="792F6371"/>
+    <w:multiLevelType w:val="hybridMultilevel"/>
+    <w:tmpl w:val="4D369924"/>
+    <w:lvl w:ilvl="0" w:tplc="0409000F">
+      <w:start w:val="1"/>
+      <w:numFmt w:val="decimal"/>
+      <w:lvlText w:val="%1."/>
+      <w:lvlJc w:val="left"/>
+      <w:pPr>
+        <w:ind w:left="720" w:hanging="360"/>
+      </w:pPr>
+    </w:lvl>
+    <w:lvl w:ilvl="1" w:tplc="04090019" w:tentative="1">
+      <w:start w:val="1"/>
+      <w:numFmt w:val="lowerLetter"/>
+      <w:lvlText w:val="%2."/>
+      <w:lvlJc w:val="left"/>
+      <w:pPr>
+        <w:ind w:left="1440" w:hanging="360"/>
+      </w:pPr>
+    </w:lvl>
+    <w:lvl w:ilvl="2" w:tplc="0409001B" w:tentative="1">
+      <w:start w:val="1"/>
+      <w:numFmt w:val="lowerRoman"/>
+      <w:lvlText w:val="%3."/>
+      <w:lvlJc w:val="right"/>
+      <w:pPr>
+        <w:ind w:left="2160" w:hanging="180"/>
+      </w:pPr>
+    </w:lvl>
+    <w:lvl w:ilvl="3" w:tplc="0409000F" w:tentative="1">
+      <w:start w:val="1"/>
+      <w:numFmt w:val="decimal"/>
+      <w:lvlText w:val="%4."/>
+      <w:lvlJc w:val="left"/>
+      <w:pPr>
+        <w:ind w:left="2880" w:hanging="360"/>
+      </w:pPr>
+    </w:lvl>
+    <w:lvl w:ilvl="4" w:tplc="04090019" w:tentative="1">
+      <w:start w:val="1"/>
+      <w:numFmt w:val="lowerLetter"/>
+      <w:lvlText w:val="%5."/>
+      <w:lvlJc w:val="left"/>
+      <w:pPr>
+        <w:ind w:left="3600" w:hanging="360"/>
+      </w:pPr>
+    </w:lvl>
+    <w:lvl w:ilvl="5" w:tplc="0409001B" w:tentative="1">
+      <w:start w:val="1"/>
+      <w:numFmt w:val="lowerRoman"/>
+      <w:lvlText w:val="%6."/>
+      <w:lvlJc w:val="right"/>
+      <w:pPr>
+        <w:ind w:left="4320" w:hanging="180"/>
+      </w:pPr>
+    </w:lvl>
+    <w:lvl w:ilvl="6" w:tplc="0409000F" w:tentative="1">
+      <w:start w:val="1"/>
+      <w:numFmt w:val="decimal"/>
+      <w:lvlText w:val="%7."/>
+      <w:lvlJc w:val="left"/>
+      <w:pPr>
+        <w:ind w:left="5040" w:hanging="360"/>
+      </w:pPr>
+    </w:lvl>
+    <w:lvl w:ilvl="7" w:tplc="04090019" w:tentative="1">
+      <w:start w:val="1"/>
+      <w:numFmt w:val="lowerLetter"/>
+      <w:lvlText w:val="%8."/>
+      <w:lvlJc w:val="left"/>
+      <w:pPr>
+        <w:ind w:left="5760" w:hanging="360"/>
+      </w:pPr>
+    </w:lvl>
+    <w:lvl w:ilvl="8" w:tplc="0409001B" w:tentative="1">
+      <w:start w:val="1"/>
+      <w:numFmt w:val="lowerRoman"/>
+      <w:lvlText w:val="%9."/>
+      <w:lvlJc w:val="right"/>
+      <w:pPr>
+        <w:ind w:left="6480" w:hanging="180"/>
+      </w:pPr>
+    </w:lvl>
+  </w:abstractNum>
+  <w:abstractNum w:abstractNumId="12">
     <w:nsid w:val="7D770990"/>
     <w:multiLevelType w:val="hybridMultilevel"/>
     <w:tmpl w:val="3618A234"/>
@@ -3890,7 +4545,7 @@
     <w:abstractNumId w:val="4"/>
   </w:num>
   <w:num w:numId="5">
-    <w:abstractNumId w:val="11"/>
+    <w:abstractNumId w:val="12"/>
   </w:num>
   <w:num w:numId="6">
     <w:abstractNumId w:val="0"/>
@@ -3912,6 +4567,9 @@
   </w:num>
   <w:num w:numId="12">
     <w:abstractNumId w:val="5"/>
+  </w:num>
+  <w:num w:numId="13">
+    <w:abstractNumId w:val="11"/>
   </w:num>
 </w:numbering>
 </file>

</xml_diff>

<commit_message>
Fix mysql command in development document
</commit_message>
<xml_diff>
--- a/doc/Development Environment Setup.docx
+++ b/doc/Development Environment Setup.docx
@@ -1758,7 +1758,19 @@
         <w:rPr>
           <w:rFonts w:ascii="Courier New" w:hAnsi="Courier New" w:cs="Courier New"/>
         </w:rPr>
-        <w:t xml:space="preserve"> –p &lt;</w:t>
+        <w:t xml:space="preserve"> –p </w:t>
+      </w:r>
+      <w:r>
+        <w:rPr>
+          <w:rFonts w:ascii="Courier New" w:hAnsi="Courier New" w:cs="Courier New"/>
+        </w:rPr>
+        <w:t xml:space="preserve">&lt; </w:t>
+      </w:r>
+      <w:r>
+        <w:rPr>
+          <w:rFonts w:ascii="Courier New" w:hAnsi="Courier New" w:cs="Courier New"/>
+        </w:rPr>
+        <w:t>&lt;</w:t>
       </w:r>
       <w:proofErr w:type="spellStart"/>
       <w:r>
@@ -1820,7 +1832,19 @@
         <w:rPr>
           <w:rFonts w:ascii="Courier New" w:hAnsi="Courier New" w:cs="Courier New"/>
         </w:rPr>
-        <w:t xml:space="preserve"> –p &lt;</w:t>
+        <w:t xml:space="preserve"> –p </w:t>
+      </w:r>
+      <w:r>
+        <w:rPr>
+          <w:rFonts w:ascii="Courier New" w:hAnsi="Courier New" w:cs="Courier New"/>
+        </w:rPr>
+        <w:t xml:space="preserve">&lt; </w:t>
+      </w:r>
+      <w:r>
+        <w:rPr>
+          <w:rFonts w:ascii="Courier New" w:hAnsi="Courier New" w:cs="Courier New"/>
+        </w:rPr>
+        <w:t>&lt;</w:t>
       </w:r>
       <w:proofErr w:type="spellStart"/>
       <w:r>
@@ -1900,7 +1924,19 @@
         <w:rPr>
           <w:rFonts w:ascii="Courier New" w:hAnsi="Courier New" w:cs="Courier New"/>
         </w:rPr>
-        <w:t xml:space="preserve"> –p &lt;</w:t>
+        <w:t xml:space="preserve"> –p </w:t>
+      </w:r>
+      <w:r>
+        <w:rPr>
+          <w:rFonts w:ascii="Courier New" w:hAnsi="Courier New" w:cs="Courier New"/>
+        </w:rPr>
+        <w:t xml:space="preserve">&lt; </w:t>
+      </w:r>
+      <w:r>
+        <w:rPr>
+          <w:rFonts w:ascii="Courier New" w:hAnsi="Courier New" w:cs="Courier New"/>
+        </w:rPr>
+        <w:t>&lt;</w:t>
       </w:r>
       <w:proofErr w:type="spellStart"/>
       <w:r>
@@ -2015,7 +2051,19 @@
         <w:rPr>
           <w:rFonts w:ascii="Courier New" w:hAnsi="Courier New" w:cs="Courier New"/>
         </w:rPr>
-        <w:t xml:space="preserve"> –p &lt;</w:t>
+        <w:t xml:space="preserve"> –p </w:t>
+      </w:r>
+      <w:r>
+        <w:rPr>
+          <w:rFonts w:ascii="Courier New" w:hAnsi="Courier New" w:cs="Courier New"/>
+        </w:rPr>
+        <w:t xml:space="preserve">&lt; </w:t>
+      </w:r>
+      <w:r>
+        <w:rPr>
+          <w:rFonts w:ascii="Courier New" w:hAnsi="Courier New" w:cs="Courier New"/>
+        </w:rPr>
+        <w:t>&lt;</w:t>
       </w:r>
       <w:proofErr w:type="spellStart"/>
       <w:r>
@@ -3326,7 +3374,7 @@
             <w:rPr>
               <w:noProof/>
             </w:rPr>
-            <w:t>6</w:t>
+            <w:t>4</w:t>
           </w:r>
         </w:fldSimple>
       </w:p>

</xml_diff>

<commit_message>
Updated documentation with the latest Apache and host file entries
</commit_message>
<xml_diff>
--- a/doc/Development Environment Setup.docx
+++ b/doc/Development Environment Setup.docx
@@ -2836,7 +2836,31 @@
         <w:rPr>
           <w:rFonts w:ascii="Courier New" w:hAnsi="Courier New" w:cs="Courier New"/>
         </w:rPr>
-        <w:t>127.0.0.1       tw-db.com</w:t>
+        <w:t xml:space="preserve">127.0.0.1       </w:t>
+      </w:r>
+      <w:r>
+        <w:rPr>
+          <w:rFonts w:ascii="Courier New" w:hAnsi="Courier New" w:cs="Courier New"/>
+        </w:rPr>
+        <w:t>www.townwizardconnect.com</w:t>
+      </w:r>
+      <w:r>
+        <w:rPr>
+          <w:rFonts w:ascii="Courier New" w:hAnsi="Courier New" w:cs="Courier New"/>
+        </w:rPr>
+        <w:br/>
+      </w:r>
+      <w:r>
+        <w:rPr>
+          <w:rFonts w:ascii="Courier New" w:hAnsi="Courier New" w:cs="Courier New"/>
+        </w:rPr>
+        <w:t xml:space="preserve">127.0.0.1       </w:t>
+      </w:r>
+      <w:r>
+        <w:rPr>
+          <w:rFonts w:ascii="Courier New" w:hAnsi="Courier New" w:cs="Courier New"/>
+        </w:rPr>
+        <w:t>townwizardconnect.com</w:t>
       </w:r>
     </w:p>
     <w:p>
@@ -2996,311 +3020,344 @@
         </w:rPr>
         <w:t xml:space="preserve"> </w:t>
       </w:r>
+      <w:r>
+        <w:rPr>
+          <w:rFonts w:ascii="Courier New" w:hAnsi="Courier New" w:cs="Courier New"/>
+        </w:rPr>
+        <w:t>www.</w:t>
+      </w:r>
+      <w:r>
+        <w:rPr>
+          <w:rFonts w:ascii="Courier New" w:hAnsi="Courier New" w:cs="Courier New"/>
+        </w:rPr>
+        <w:t>masterdefault.com</w:t>
+      </w:r>
+      <w:r>
+        <w:rPr>
+          <w:rFonts w:ascii="Courier New" w:hAnsi="Courier New" w:cs="Courier New"/>
+        </w:rPr>
+        <w:br/>
+        <w:t>&lt;/</w:t>
+      </w:r>
+      <w:proofErr w:type="spellStart"/>
+      <w:r>
+        <w:rPr>
+          <w:rFonts w:ascii="Courier New" w:hAnsi="Courier New" w:cs="Courier New"/>
+        </w:rPr>
+        <w:t>VirtualHost</w:t>
+      </w:r>
+      <w:proofErr w:type="spellEnd"/>
+      <w:r>
+        <w:rPr>
+          <w:rFonts w:ascii="Courier New" w:hAnsi="Courier New" w:cs="Courier New"/>
+        </w:rPr>
+        <w:t>&gt;</w:t>
+      </w:r>
+      <w:r>
+        <w:rPr>
+          <w:rFonts w:ascii="Courier New" w:hAnsi="Courier New" w:cs="Courier New"/>
+        </w:rPr>
+        <w:br/>
+      </w:r>
+      <w:r>
+        <w:rPr>
+          <w:rFonts w:ascii="Courier New" w:hAnsi="Courier New" w:cs="Courier New"/>
+        </w:rPr>
+        <w:br/>
+        <w:t>&lt;</w:t>
+      </w:r>
+      <w:proofErr w:type="spellStart"/>
+      <w:r>
+        <w:rPr>
+          <w:rFonts w:ascii="Courier New" w:hAnsi="Courier New" w:cs="Courier New"/>
+        </w:rPr>
+        <w:t>VirtualHo</w:t>
+      </w:r>
+      <w:r>
+        <w:rPr>
+          <w:rFonts w:ascii="Courier New" w:hAnsi="Courier New" w:cs="Courier New"/>
+        </w:rPr>
+        <w:t>st</w:t>
+      </w:r>
+      <w:proofErr w:type="spellEnd"/>
+      <w:r>
+        <w:rPr>
+          <w:rFonts w:ascii="Courier New" w:hAnsi="Courier New" w:cs="Courier New"/>
+        </w:rPr>
+        <w:t xml:space="preserve"> *:80&gt;</w:t>
+      </w:r>
+      <w:r>
+        <w:rPr>
+          <w:rFonts w:ascii="Courier New" w:hAnsi="Courier New" w:cs="Courier New"/>
+        </w:rPr>
+        <w:br/>
+        <w:t xml:space="preserve">   </w:t>
+      </w:r>
+      <w:proofErr w:type="spellStart"/>
+      <w:r>
+        <w:rPr>
+          <w:rFonts w:ascii="Courier New" w:hAnsi="Courier New" w:cs="Courier New"/>
+        </w:rPr>
+        <w:t>ServerName</w:t>
+      </w:r>
+      <w:proofErr w:type="spellEnd"/>
+      <w:r>
+        <w:rPr>
+          <w:rFonts w:ascii="Courier New" w:hAnsi="Courier New" w:cs="Courier New"/>
+        </w:rPr>
+        <w:t xml:space="preserve"> </w:t>
+      </w:r>
+      <w:r>
+        <w:rPr>
+          <w:rFonts w:ascii="Courier New" w:hAnsi="Courier New" w:cs="Courier New"/>
+        </w:rPr>
+        <w:t>townwizardconnect.com</w:t>
+      </w:r>
+      <w:r>
+        <w:rPr>
+          <w:rFonts w:ascii="Courier New" w:hAnsi="Courier New" w:cs="Courier New"/>
+        </w:rPr>
+        <w:br/>
+        <w:t xml:space="preserve">   </w:t>
+      </w:r>
+      <w:proofErr w:type="spellStart"/>
+      <w:r>
+        <w:rPr>
+          <w:rFonts w:ascii="Courier New" w:hAnsi="Courier New" w:cs="Courier New"/>
+        </w:rPr>
+        <w:t>ServerAlias</w:t>
+      </w:r>
+      <w:proofErr w:type="spellEnd"/>
+      <w:r>
+        <w:rPr>
+          <w:rFonts w:ascii="Courier New" w:hAnsi="Courier New" w:cs="Courier New"/>
+        </w:rPr>
+        <w:t xml:space="preserve"> </w:t>
+      </w:r>
+      <w:r>
+        <w:rPr>
+          <w:rFonts w:ascii="Courier New" w:hAnsi="Courier New" w:cs="Courier New"/>
+        </w:rPr>
+        <w:t>www.</w:t>
+      </w:r>
+      <w:r>
+        <w:rPr>
+          <w:rFonts w:ascii="Courier New" w:hAnsi="Courier New" w:cs="Courier New"/>
+        </w:rPr>
+        <w:t>townwizardconnect.com</w:t>
+      </w:r>
+      <w:r>
+        <w:rPr>
+          <w:rFonts w:ascii="Courier New" w:hAnsi="Courier New" w:cs="Courier New"/>
+        </w:rPr>
+        <w:br/>
+        <w:t xml:space="preserve">   </w:t>
+      </w:r>
+      <w:proofErr w:type="spellStart"/>
+      <w:r>
+        <w:rPr>
+          <w:rFonts w:ascii="Courier New" w:hAnsi="Courier New" w:cs="Courier New"/>
+        </w:rPr>
+        <w:t>ProxyPass</w:t>
+      </w:r>
+      <w:proofErr w:type="spellEnd"/>
+      <w:r>
+        <w:rPr>
+          <w:rFonts w:ascii="Courier New" w:hAnsi="Courier New" w:cs="Courier New"/>
+        </w:rPr>
+        <w:t xml:space="preserve"> / http://localhost:8080/tw/</w:t>
+      </w:r>
+      <w:r>
+        <w:rPr>
+          <w:rFonts w:ascii="Courier New" w:hAnsi="Courier New" w:cs="Courier New"/>
+        </w:rPr>
+        <w:br/>
+        <w:t xml:space="preserve">   </w:t>
+      </w:r>
+      <w:proofErr w:type="spellStart"/>
+      <w:r>
+        <w:rPr>
+          <w:rFonts w:ascii="Courier New" w:hAnsi="Courier New" w:cs="Courier New"/>
+        </w:rPr>
+        <w:t>ProxyPassRever</w:t>
+      </w:r>
+      <w:r>
+        <w:rPr>
+          <w:rFonts w:ascii="Courier New" w:hAnsi="Courier New" w:cs="Courier New"/>
+        </w:rPr>
+        <w:t>se</w:t>
+      </w:r>
+      <w:proofErr w:type="spellEnd"/>
+      <w:r>
+        <w:rPr>
+          <w:rFonts w:ascii="Courier New" w:hAnsi="Courier New" w:cs="Courier New"/>
+        </w:rPr>
+        <w:t xml:space="preserve"> / http://localhost:8080/tw/</w:t>
+      </w:r>
+      <w:r>
+        <w:rPr>
+          <w:rFonts w:ascii="Courier New" w:hAnsi="Courier New" w:cs="Courier New"/>
+        </w:rPr>
+        <w:br/>
+      </w:r>
+      <w:r>
+        <w:rPr>
+          <w:rFonts w:ascii="Courier New" w:hAnsi="Courier New" w:cs="Courier New"/>
+        </w:rPr>
+        <w:t>&lt;/</w:t>
+      </w:r>
+      <w:proofErr w:type="spellStart"/>
+      <w:r>
+        <w:rPr>
+          <w:rFonts w:ascii="Courier New" w:hAnsi="Courier New" w:cs="Courier New"/>
+        </w:rPr>
+        <w:t>VirtualHost</w:t>
+      </w:r>
+      <w:proofErr w:type="spellEnd"/>
+      <w:r>
+        <w:rPr>
+          <w:rFonts w:ascii="Courier New" w:hAnsi="Courier New" w:cs="Courier New"/>
+        </w:rPr>
+        <w:t>&gt;</w:t>
+      </w:r>
+      <w:r>
+        <w:rPr>
+          <w:rFonts w:ascii="Courier New" w:hAnsi="Courier New" w:cs="Courier New"/>
+        </w:rPr>
+        <w:br/>
+      </w:r>
+      <w:r>
+        <w:rPr>
+          <w:rFonts w:ascii="Courier New" w:hAnsi="Courier New" w:cs="Courier New"/>
+        </w:rPr>
+        <w:br/>
+      </w:r>
+      <w:r>
+        <w:t xml:space="preserve">Add more virtual host declarations if more </w:t>
+      </w:r>
+      <w:proofErr w:type="spellStart"/>
+      <w:r>
+        <w:t>Townwizard</w:t>
+      </w:r>
+      <w:proofErr w:type="spellEnd"/>
+      <w:r>
+        <w:t xml:space="preserve"> partner URLs are used.</w:t>
+      </w:r>
+      <w:r>
+        <w:br/>
+      </w:r>
+    </w:p>
+    <w:p>
+      <w:pPr>
+        <w:pStyle w:val="ListParagraph"/>
+        <w:numPr>
+          <w:ilvl w:val="0"/>
+          <w:numId w:val="13"/>
+        </w:numPr>
+        <w:rPr>
+          <w:rFonts w:ascii="Courier New" w:hAnsi="Courier New" w:cs="Courier New"/>
+        </w:rPr>
+      </w:pPr>
+      <w:r>
+        <w:t xml:space="preserve">Make sure this configuration file is parsed by Apache at startup.  Look at the </w:t>
+      </w:r>
+      <w:r>
+        <w:rPr>
+          <w:i/>
+        </w:rPr>
+        <w:t>/etc/apache2/</w:t>
+      </w:r>
+      <w:proofErr w:type="spellStart"/>
+      <w:r>
+        <w:rPr>
+          <w:i/>
+        </w:rPr>
+        <w:t>httpd.conf</w:t>
+      </w:r>
+      <w:proofErr w:type="spellEnd"/>
+      <w:r>
+        <w:t xml:space="preserve"> and uncomment the following line if commented:</w:t>
+      </w:r>
+      <w:r>
+        <w:br/>
+      </w:r>
+      <w:r>
+        <w:br/>
+      </w:r>
+      <w:r>
+        <w:rPr>
+          <w:rFonts w:ascii="Courier New" w:hAnsi="Courier New" w:cs="Courier New"/>
+        </w:rPr>
+        <w:t>Include /private/etc/apache2/extra/</w:t>
+      </w:r>
+      <w:proofErr w:type="spellStart"/>
+      <w:r>
+        <w:rPr>
+          <w:rFonts w:ascii="Courier New" w:hAnsi="Courier New" w:cs="Courier New"/>
+        </w:rPr>
+        <w:t>httpd-vhosts.conf</w:t>
+      </w:r>
+      <w:proofErr w:type="spellEnd"/>
+      <w:r>
+        <w:rPr>
+          <w:rFonts w:ascii="Courier New" w:hAnsi="Courier New" w:cs="Courier New"/>
+        </w:rPr>
+        <w:br/>
+      </w:r>
+    </w:p>
+    <w:p>
+      <w:pPr>
+        <w:pStyle w:val="ListParagraph"/>
+        <w:numPr>
+          <w:ilvl w:val="0"/>
+          <w:numId w:val="13"/>
+        </w:numPr>
+        <w:rPr>
+          <w:rFonts w:ascii="Courier New" w:hAnsi="Courier New" w:cs="Courier New"/>
+        </w:rPr>
+      </w:pPr>
+      <w:r>
+        <w:rPr>
+          <w:rFonts w:cs="Courier New"/>
+        </w:rPr>
+        <w:t>Restart apache</w:t>
+      </w:r>
+    </w:p>
+    <w:p>
+      <w:pPr>
+        <w:rPr>
+          <w:rFonts w:cs="Courier New"/>
+        </w:rPr>
+      </w:pPr>
+      <w:r>
+        <w:rPr>
+          <w:rFonts w:cs="Courier New"/>
+        </w:rPr>
+        <w:t xml:space="preserve">To check, paste this URL into your browser: </w:t>
+      </w:r>
       <w:hyperlink r:id="rId22" w:history="1">
-        <w:r>
-          <w:rPr>
-            <w:rStyle w:val="Hyperlink"/>
-            <w:rFonts w:ascii="Courier New" w:hAnsi="Courier New" w:cs="Courier New"/>
-          </w:rPr>
-          <w:t>www.masterdefault.com</w:t>
-        </w:r>
-      </w:hyperlink>
-      <w:r>
-        <w:rPr>
-          <w:rFonts w:ascii="Courier New" w:hAnsi="Courier New" w:cs="Courier New"/>
-        </w:rPr>
-        <w:br/>
-        <w:t>&lt;/</w:t>
-      </w:r>
-      <w:proofErr w:type="spellStart"/>
-      <w:r>
-        <w:rPr>
-          <w:rFonts w:ascii="Courier New" w:hAnsi="Courier New" w:cs="Courier New"/>
-        </w:rPr>
-        <w:t>VirtualHost</w:t>
-      </w:r>
-      <w:proofErr w:type="spellEnd"/>
-      <w:r>
-        <w:rPr>
-          <w:rFonts w:ascii="Courier New" w:hAnsi="Courier New" w:cs="Courier New"/>
-        </w:rPr>
-        <w:t>&gt;</w:t>
-      </w:r>
-      <w:r>
-        <w:rPr>
-          <w:rFonts w:ascii="Courier New" w:hAnsi="Courier New" w:cs="Courier New"/>
-        </w:rPr>
-        <w:br/>
-      </w:r>
-      <w:r>
-        <w:rPr>
-          <w:rFonts w:ascii="Courier New" w:hAnsi="Courier New" w:cs="Courier New"/>
-        </w:rPr>
-        <w:br/>
-        <w:t>&lt;</w:t>
-      </w:r>
-      <w:proofErr w:type="spellStart"/>
-      <w:r>
-        <w:rPr>
-          <w:rFonts w:ascii="Courier New" w:hAnsi="Courier New" w:cs="Courier New"/>
-        </w:rPr>
-        <w:t>VirtualHost</w:t>
-      </w:r>
-      <w:proofErr w:type="spellEnd"/>
-      <w:r>
-        <w:rPr>
-          <w:rFonts w:ascii="Courier New" w:hAnsi="Courier New" w:cs="Courier New"/>
-        </w:rPr>
-        <w:t xml:space="preserve"> *:80&gt;</w:t>
-      </w:r>
-      <w:r>
-        <w:rPr>
-          <w:rFonts w:ascii="Courier New" w:hAnsi="Courier New" w:cs="Courier New"/>
-        </w:rPr>
-        <w:br/>
-        <w:t xml:space="preserve">   </w:t>
-      </w:r>
-      <w:proofErr w:type="spellStart"/>
-      <w:r>
-        <w:rPr>
-          <w:rFonts w:ascii="Courier New" w:hAnsi="Courier New" w:cs="Courier New"/>
-        </w:rPr>
-        <w:t>ServerName</w:t>
-      </w:r>
-      <w:proofErr w:type="spellEnd"/>
-      <w:r>
-        <w:rPr>
-          <w:rFonts w:ascii="Courier New" w:hAnsi="Courier New" w:cs="Courier New"/>
-        </w:rPr>
-        <w:t xml:space="preserve"> tw-db.com</w:t>
-      </w:r>
-      <w:r>
-        <w:rPr>
-          <w:rFonts w:ascii="Courier New" w:hAnsi="Courier New" w:cs="Courier New"/>
-        </w:rPr>
-        <w:br/>
-        <w:t xml:space="preserve">   </w:t>
-      </w:r>
-      <w:proofErr w:type="spellStart"/>
-      <w:r>
-        <w:rPr>
-          <w:rFonts w:ascii="Courier New" w:hAnsi="Courier New" w:cs="Courier New"/>
-        </w:rPr>
-        <w:t>ServerAlias</w:t>
-      </w:r>
-      <w:proofErr w:type="spellEnd"/>
-      <w:r>
-        <w:rPr>
-          <w:rFonts w:ascii="Courier New" w:hAnsi="Courier New" w:cs="Courier New"/>
-        </w:rPr>
-        <w:t xml:space="preserve"> </w:t>
-      </w:r>
-      <w:hyperlink r:id="rId23" w:history="1">
-        <w:r>
-          <w:rPr>
-            <w:rStyle w:val="Hyperlink"/>
-            <w:rFonts w:ascii="Courier New" w:hAnsi="Courier New" w:cs="Courier New"/>
-          </w:rPr>
-          <w:t>www.tw-db.com</w:t>
-        </w:r>
-      </w:hyperlink>
-      <w:r>
-        <w:rPr>
-          <w:rFonts w:ascii="Courier New" w:hAnsi="Courier New" w:cs="Courier New"/>
-        </w:rPr>
-        <w:br/>
-        <w:t xml:space="preserve">   </w:t>
-      </w:r>
-      <w:proofErr w:type="spellStart"/>
-      <w:r>
-        <w:rPr>
-          <w:rFonts w:ascii="Courier New" w:hAnsi="Courier New" w:cs="Courier New"/>
-        </w:rPr>
-        <w:t>ProxyPass</w:t>
-      </w:r>
-      <w:proofErr w:type="spellEnd"/>
-      <w:r>
-        <w:rPr>
-          <w:rFonts w:ascii="Courier New" w:hAnsi="Courier New" w:cs="Courier New"/>
-        </w:rPr>
-        <w:t xml:space="preserve"> / http://localhost:8080/tw/</w:t>
-      </w:r>
-      <w:r>
-        <w:rPr>
-          <w:rFonts w:ascii="Courier New" w:hAnsi="Courier New" w:cs="Courier New"/>
-        </w:rPr>
-        <w:br/>
-        <w:t xml:space="preserve">   </w:t>
-      </w:r>
-      <w:proofErr w:type="spellStart"/>
-      <w:r>
-        <w:rPr>
-          <w:rFonts w:ascii="Courier New" w:hAnsi="Courier New" w:cs="Courier New"/>
-        </w:rPr>
-        <w:t>ProxyPassRever</w:t>
-      </w:r>
-      <w:r>
-        <w:rPr>
-          <w:rFonts w:ascii="Courier New" w:hAnsi="Courier New" w:cs="Courier New"/>
-        </w:rPr>
-        <w:t>se</w:t>
-      </w:r>
-      <w:proofErr w:type="spellEnd"/>
-      <w:r>
-        <w:rPr>
-          <w:rFonts w:ascii="Courier New" w:hAnsi="Courier New" w:cs="Courier New"/>
-        </w:rPr>
-        <w:t xml:space="preserve"> / http://localhost:8080/tw/</w:t>
-      </w:r>
-      <w:r>
-        <w:rPr>
-          <w:rFonts w:ascii="Courier New" w:hAnsi="Courier New" w:cs="Courier New"/>
-        </w:rPr>
-        <w:br/>
-      </w:r>
-      <w:r>
-        <w:rPr>
-          <w:rFonts w:ascii="Courier New" w:hAnsi="Courier New" w:cs="Courier New"/>
-        </w:rPr>
-        <w:t>&lt;/</w:t>
-      </w:r>
-      <w:proofErr w:type="spellStart"/>
-      <w:r>
-        <w:rPr>
-          <w:rFonts w:ascii="Courier New" w:hAnsi="Courier New" w:cs="Courier New"/>
-        </w:rPr>
-        <w:t>VirtualHost</w:t>
-      </w:r>
-      <w:proofErr w:type="spellEnd"/>
-      <w:r>
-        <w:rPr>
-          <w:rFonts w:ascii="Courier New" w:hAnsi="Courier New" w:cs="Courier New"/>
-        </w:rPr>
-        <w:t>&gt;</w:t>
-      </w:r>
-      <w:r>
-        <w:rPr>
-          <w:rFonts w:ascii="Courier New" w:hAnsi="Courier New" w:cs="Courier New"/>
-        </w:rPr>
-        <w:br/>
-      </w:r>
-      <w:r>
-        <w:rPr>
-          <w:rFonts w:ascii="Courier New" w:hAnsi="Courier New" w:cs="Courier New"/>
-        </w:rPr>
-        <w:br/>
-      </w:r>
-      <w:r>
-        <w:t xml:space="preserve">Add more virtual host declarations if more </w:t>
-      </w:r>
-      <w:proofErr w:type="spellStart"/>
-      <w:r>
-        <w:t>Townwizard</w:t>
-      </w:r>
-      <w:proofErr w:type="spellEnd"/>
-      <w:r>
-        <w:t xml:space="preserve"> partner URLs are used.</w:t>
-      </w:r>
-      <w:r>
-        <w:br/>
-      </w:r>
-    </w:p>
-    <w:p>
-      <w:pPr>
-        <w:pStyle w:val="ListParagraph"/>
-        <w:numPr>
-          <w:ilvl w:val="0"/>
-          <w:numId w:val="13"/>
-        </w:numPr>
-        <w:rPr>
-          <w:rFonts w:ascii="Courier New" w:hAnsi="Courier New" w:cs="Courier New"/>
-        </w:rPr>
-      </w:pPr>
-      <w:r>
-        <w:t xml:space="preserve">Make sure this configuration file is parsed by Apache at startup.  Look at the </w:t>
-      </w:r>
-      <w:r>
-        <w:rPr>
-          <w:i/>
-        </w:rPr>
-        <w:t>/etc/apache2/</w:t>
-      </w:r>
-      <w:proofErr w:type="spellStart"/>
-      <w:r>
-        <w:rPr>
-          <w:i/>
-        </w:rPr>
-        <w:t>httpd.conf</w:t>
-      </w:r>
-      <w:proofErr w:type="spellEnd"/>
-      <w:r>
-        <w:t xml:space="preserve"> and uncomment the following line if commented:</w:t>
-      </w:r>
-      <w:r>
-        <w:br/>
-      </w:r>
-      <w:r>
-        <w:br/>
-      </w:r>
-      <w:r>
-        <w:rPr>
-          <w:rFonts w:ascii="Courier New" w:hAnsi="Courier New" w:cs="Courier New"/>
-        </w:rPr>
-        <w:t>Include /private/etc/apache2/extra/</w:t>
-      </w:r>
-      <w:proofErr w:type="spellStart"/>
-      <w:r>
-        <w:rPr>
-          <w:rFonts w:ascii="Courier New" w:hAnsi="Courier New" w:cs="Courier New"/>
-        </w:rPr>
-        <w:t>httpd-vhosts.conf</w:t>
-      </w:r>
-      <w:proofErr w:type="spellEnd"/>
-      <w:r>
-        <w:rPr>
-          <w:rFonts w:ascii="Courier New" w:hAnsi="Courier New" w:cs="Courier New"/>
-        </w:rPr>
-        <w:br/>
-      </w:r>
-    </w:p>
-    <w:p>
-      <w:pPr>
-        <w:pStyle w:val="ListParagraph"/>
-        <w:numPr>
-          <w:ilvl w:val="0"/>
-          <w:numId w:val="13"/>
-        </w:numPr>
-        <w:rPr>
-          <w:rFonts w:ascii="Courier New" w:hAnsi="Courier New" w:cs="Courier New"/>
-        </w:rPr>
-      </w:pPr>
-      <w:r>
-        <w:rPr>
-          <w:rFonts w:cs="Courier New"/>
-        </w:rPr>
-        <w:t>Restart apache</w:t>
-      </w:r>
-    </w:p>
-    <w:p>
-      <w:pPr>
-        <w:rPr>
-          <w:rFonts w:cs="Courier New"/>
-        </w:rPr>
-      </w:pPr>
-      <w:r>
-        <w:rPr>
-          <w:rFonts w:cs="Courier New"/>
-        </w:rPr>
-        <w:t xml:space="preserve">To check, paste this URL into your browser: </w:t>
-      </w:r>
-      <w:hyperlink r:id="rId24" w:history="1">
         <w:r>
           <w:rPr>
             <w:rStyle w:val="Hyperlink"/>
             <w:rFonts w:cs="Courier New"/>
             <w:i/>
           </w:rPr>
-          <w:t>http://tw-db.com/users/1</w:t>
+          <w:t>http://</w:t>
+        </w:r>
+        <w:r>
+          <w:rPr>
+            <w:rStyle w:val="Hyperlink"/>
+            <w:rFonts w:ascii="Courier New" w:hAnsi="Courier New" w:cs="Courier New"/>
+          </w:rPr>
+          <w:t>townwizardconnect.com</w:t>
+        </w:r>
+        <w:r>
+          <w:rPr>
+            <w:rStyle w:val="Hyperlink"/>
+            <w:rFonts w:cs="Courier New"/>
+            <w:i/>
+          </w:rPr>
+          <w:t>/users/1</w:t>
         </w:r>
       </w:hyperlink>
       <w:r>
@@ -3318,7 +3375,7 @@
       </w:r>
     </w:p>
     <w:sectPr>
-      <w:footerReference w:type="default" r:id="rId25"/>
+      <w:footerReference w:type="default" r:id="rId23"/>
       <w:pgSz w:w="12240" w:h="15840"/>
       <w:pgMar w:top="1440" w:right="1440" w:bottom="1440" w:left="1440" w:header="720" w:footer="720" w:gutter="0"/>
       <w:cols w:space="720"/>
@@ -3374,7 +3431,7 @@
             <w:rPr>
               <w:noProof/>
             </w:rPr>
-            <w:t>4</w:t>
+            <w:t>6</w:t>
           </w:r>
         </w:fldSimple>
       </w:p>

</xml_diff>

<commit_message>
Additions to the docs related to introduction of the townwizardconnectinternal.com site configuration
</commit_message>
<xml_diff>
--- a/doc/Development Environment Setup.docx
+++ b/doc/Development Environment Setup.docx
@@ -183,15 +183,7 @@
       </w:r>
       <w:proofErr w:type="spellEnd"/>
       <w:r>
-        <w:t xml:space="preserve"> Tomcat </w:t>
-      </w:r>
-      <w:proofErr w:type="spellStart"/>
-      <w:r>
-        <w:t>plugin</w:t>
-      </w:r>
-      <w:proofErr w:type="spellEnd"/>
-      <w:r>
-        <w:t xml:space="preserve"> for Eclipse</w:t>
+        <w:t xml:space="preserve"> Tomcat plugin for Eclipse</w:t>
       </w:r>
       <w:r>
         <w:t xml:space="preserve"> (</w:t>
@@ -2862,6 +2854,71 @@
         </w:rPr>
         <w:t>townwizardconnect.com</w:t>
       </w:r>
+      <w:r>
+        <w:rPr>
+          <w:rFonts w:ascii="Courier New" w:hAnsi="Courier New" w:cs="Courier New"/>
+        </w:rPr>
+        <w:br/>
+      </w:r>
+      <w:r>
+        <w:rPr>
+          <w:rFonts w:ascii="Courier New" w:hAnsi="Courier New" w:cs="Courier New"/>
+        </w:rPr>
+        <w:t xml:space="preserve">127.0.0.1       </w:t>
+      </w:r>
+      <w:r>
+        <w:rPr>
+          <w:rFonts w:ascii="Courier New" w:hAnsi="Courier New" w:cs="Courier New"/>
+        </w:rPr>
+        <w:t>www.townwizardconnect</w:t>
+      </w:r>
+      <w:r>
+        <w:rPr>
+          <w:rFonts w:ascii="Courier New" w:hAnsi="Courier New" w:cs="Courier New"/>
+        </w:rPr>
+        <w:t>internal</w:t>
+      </w:r>
+      <w:r>
+        <w:rPr>
+          <w:rFonts w:ascii="Courier New" w:hAnsi="Courier New" w:cs="Courier New"/>
+        </w:rPr>
+        <w:t>.com</w:t>
+      </w:r>
+      <w:r>
+        <w:rPr>
+          <w:rFonts w:ascii="Courier New" w:hAnsi="Courier New" w:cs="Courier New"/>
+        </w:rPr>
+        <w:br/>
+      </w:r>
+      <w:r>
+        <w:rPr>
+          <w:rFonts w:ascii="Courier New" w:hAnsi="Courier New" w:cs="Courier New"/>
+        </w:rPr>
+        <w:t xml:space="preserve">127.0.0.1       </w:t>
+      </w:r>
+      <w:r>
+        <w:rPr>
+          <w:rFonts w:ascii="Courier New" w:hAnsi="Courier New" w:cs="Courier New"/>
+        </w:rPr>
+        <w:t>townwizardconnect</w:t>
+      </w:r>
+      <w:r>
+        <w:rPr>
+          <w:rFonts w:ascii="Courier New" w:hAnsi="Courier New" w:cs="Courier New"/>
+        </w:rPr>
+        <w:t>internal</w:t>
+      </w:r>
+      <w:r>
+        <w:rPr>
+          <w:rFonts w:ascii="Courier New" w:hAnsi="Courier New" w:cs="Courier New"/>
+        </w:rPr>
+        <w:t>.com</w:t>
+      </w:r>
+    </w:p>
+    <w:p>
+      <w:pPr>
+        <w:pStyle w:val="ListParagraph"/>
+      </w:pPr>
     </w:p>
     <w:p>
       <w:pPr>
@@ -3024,19 +3081,180 @@
         <w:rPr>
           <w:rFonts w:ascii="Courier New" w:hAnsi="Courier New" w:cs="Courier New"/>
         </w:rPr>
+        <w:t>www.masterdefault.com</w:t>
+      </w:r>
+      <w:r>
+        <w:rPr>
+          <w:rFonts w:ascii="Courier New" w:hAnsi="Courier New" w:cs="Courier New"/>
+        </w:rPr>
+        <w:br/>
+        <w:t>&lt;/</w:t>
+      </w:r>
+      <w:proofErr w:type="spellStart"/>
+      <w:r>
+        <w:rPr>
+          <w:rFonts w:ascii="Courier New" w:hAnsi="Courier New" w:cs="Courier New"/>
+        </w:rPr>
+        <w:t>VirtualHost</w:t>
+      </w:r>
+      <w:proofErr w:type="spellEnd"/>
+      <w:r>
+        <w:rPr>
+          <w:rFonts w:ascii="Courier New" w:hAnsi="Courier New" w:cs="Courier New"/>
+        </w:rPr>
+        <w:t>&gt;</w:t>
+      </w:r>
+      <w:r>
+        <w:rPr>
+          <w:rFonts w:ascii="Courier New" w:hAnsi="Courier New" w:cs="Courier New"/>
+        </w:rPr>
+        <w:br/>
+      </w:r>
+      <w:r>
+        <w:rPr>
+          <w:rFonts w:ascii="Courier New" w:hAnsi="Courier New" w:cs="Courier New"/>
+        </w:rPr>
+        <w:br/>
+        <w:t>&lt;</w:t>
+      </w:r>
+      <w:proofErr w:type="spellStart"/>
+      <w:r>
+        <w:rPr>
+          <w:rFonts w:ascii="Courier New" w:hAnsi="Courier New" w:cs="Courier New"/>
+        </w:rPr>
+        <w:t>VirtualHo</w:t>
+      </w:r>
+      <w:r>
+        <w:rPr>
+          <w:rFonts w:ascii="Courier New" w:hAnsi="Courier New" w:cs="Courier New"/>
+        </w:rPr>
+        <w:t>st</w:t>
+      </w:r>
+      <w:proofErr w:type="spellEnd"/>
+      <w:r>
+        <w:rPr>
+          <w:rFonts w:ascii="Courier New" w:hAnsi="Courier New" w:cs="Courier New"/>
+        </w:rPr>
+        <w:t xml:space="preserve"> *:80&gt;</w:t>
+      </w:r>
+      <w:r>
+        <w:rPr>
+          <w:rFonts w:ascii="Courier New" w:hAnsi="Courier New" w:cs="Courier New"/>
+        </w:rPr>
+        <w:br/>
+        <w:t xml:space="preserve">   </w:t>
+      </w:r>
+      <w:proofErr w:type="spellStart"/>
+      <w:r>
+        <w:rPr>
+          <w:rFonts w:ascii="Courier New" w:hAnsi="Courier New" w:cs="Courier New"/>
+        </w:rPr>
+        <w:t>ServerName</w:t>
+      </w:r>
+      <w:proofErr w:type="spellEnd"/>
+      <w:r>
+        <w:rPr>
+          <w:rFonts w:ascii="Courier New" w:hAnsi="Courier New" w:cs="Courier New"/>
+        </w:rPr>
+        <w:t xml:space="preserve"> </w:t>
+      </w:r>
+      <w:r>
+        <w:rPr>
+          <w:rFonts w:ascii="Courier New" w:hAnsi="Courier New" w:cs="Courier New"/>
+        </w:rPr>
+        <w:t>townwizardconnect.com</w:t>
+      </w:r>
+      <w:r>
+        <w:rPr>
+          <w:rFonts w:ascii="Courier New" w:hAnsi="Courier New" w:cs="Courier New"/>
+        </w:rPr>
+        <w:br/>
+        <w:t xml:space="preserve">   </w:t>
+      </w:r>
+      <w:proofErr w:type="spellStart"/>
+      <w:r>
+        <w:rPr>
+          <w:rFonts w:ascii="Courier New" w:hAnsi="Courier New" w:cs="Courier New"/>
+        </w:rPr>
+        <w:t>ServerAlias</w:t>
+      </w:r>
+      <w:proofErr w:type="spellEnd"/>
+      <w:r>
+        <w:rPr>
+          <w:rFonts w:ascii="Courier New" w:hAnsi="Courier New" w:cs="Courier New"/>
+        </w:rPr>
+        <w:t xml:space="preserve"> </w:t>
+      </w:r>
+      <w:r>
+        <w:rPr>
+          <w:rFonts w:ascii="Courier New" w:hAnsi="Courier New" w:cs="Courier New"/>
+        </w:rPr>
         <w:t>www.</w:t>
       </w:r>
       <w:r>
         <w:rPr>
           <w:rFonts w:ascii="Courier New" w:hAnsi="Courier New" w:cs="Courier New"/>
         </w:rPr>
-        <w:t>masterdefault.com</w:t>
-      </w:r>
-      <w:r>
-        <w:rPr>
-          <w:rFonts w:ascii="Courier New" w:hAnsi="Courier New" w:cs="Courier New"/>
-        </w:rPr>
-        <w:br/>
+        <w:t>townwizardconnect.com</w:t>
+      </w:r>
+      <w:r>
+        <w:rPr>
+          <w:rFonts w:ascii="Courier New" w:hAnsi="Courier New" w:cs="Courier New"/>
+        </w:rPr>
+        <w:br/>
+        <w:t xml:space="preserve">   </w:t>
+      </w:r>
+      <w:proofErr w:type="spellStart"/>
+      <w:r>
+        <w:rPr>
+          <w:rFonts w:ascii="Courier New" w:hAnsi="Courier New" w:cs="Courier New"/>
+        </w:rPr>
+        <w:t>ProxyPass</w:t>
+      </w:r>
+      <w:proofErr w:type="spellEnd"/>
+      <w:r>
+        <w:rPr>
+          <w:rFonts w:ascii="Courier New" w:hAnsi="Courier New" w:cs="Courier New"/>
+        </w:rPr>
+        <w:t xml:space="preserve"> / http://localhost:8080/tw/</w:t>
+      </w:r>
+      <w:r>
+        <w:rPr>
+          <w:rFonts w:ascii="Courier New" w:hAnsi="Courier New" w:cs="Courier New"/>
+        </w:rPr>
+        <w:br/>
+        <w:t xml:space="preserve">   </w:t>
+      </w:r>
+      <w:proofErr w:type="spellStart"/>
+      <w:r>
+        <w:rPr>
+          <w:rFonts w:ascii="Courier New" w:hAnsi="Courier New" w:cs="Courier New"/>
+        </w:rPr>
+        <w:t>ProxyPassRever</w:t>
+      </w:r>
+      <w:r>
+        <w:rPr>
+          <w:rFonts w:ascii="Courier New" w:hAnsi="Courier New" w:cs="Courier New"/>
+        </w:rPr>
+        <w:t>se</w:t>
+      </w:r>
+      <w:proofErr w:type="spellEnd"/>
+      <w:r>
+        <w:rPr>
+          <w:rFonts w:ascii="Courier New" w:hAnsi="Courier New" w:cs="Courier New"/>
+        </w:rPr>
+        <w:t xml:space="preserve"> / http://localhost:8080/tw/</w:t>
+      </w:r>
+      <w:r>
+        <w:rPr>
+          <w:rFonts w:ascii="Courier New" w:hAnsi="Courier New" w:cs="Courier New"/>
+        </w:rPr>
+        <w:br/>
+      </w:r>
+      <w:r>
+        <w:rPr>
+          <w:rFonts w:ascii="Courier New" w:hAnsi="Courier New" w:cs="Courier New"/>
+        </w:rPr>
         <w:t>&lt;/</w:t>
       </w:r>
       <w:proofErr w:type="spellStart"/>
@@ -3064,6 +3282,11 @@
           <w:rFonts w:ascii="Courier New" w:hAnsi="Courier New" w:cs="Courier New"/>
         </w:rPr>
         <w:br/>
+      </w:r>
+      <w:r>
+        <w:rPr>
+          <w:rFonts w:ascii="Courier New" w:hAnsi="Courier New" w:cs="Courier New"/>
+        </w:rPr>
         <w:t>&lt;</w:t>
       </w:r>
       <w:proofErr w:type="spellStart"/>
@@ -3111,7 +3334,19 @@
         <w:rPr>
           <w:rFonts w:ascii="Courier New" w:hAnsi="Courier New" w:cs="Courier New"/>
         </w:rPr>
-        <w:t>townwizardconnect.com</w:t>
+        <w:t>townwizardconnect</w:t>
+      </w:r>
+      <w:r>
+        <w:rPr>
+          <w:rFonts w:ascii="Courier New" w:hAnsi="Courier New" w:cs="Courier New"/>
+        </w:rPr>
+        <w:t>internal</w:t>
+      </w:r>
+      <w:r>
+        <w:rPr>
+          <w:rFonts w:ascii="Courier New" w:hAnsi="Courier New" w:cs="Courier New"/>
+        </w:rPr>
+        <w:t>.com</w:t>
       </w:r>
       <w:r>
         <w:rPr>
@@ -3144,7 +3379,19 @@
         <w:rPr>
           <w:rFonts w:ascii="Courier New" w:hAnsi="Courier New" w:cs="Courier New"/>
         </w:rPr>
-        <w:t>townwizardconnect.com</w:t>
+        <w:t>townwizardconnect</w:t>
+      </w:r>
+      <w:r>
+        <w:rPr>
+          <w:rFonts w:ascii="Courier New" w:hAnsi="Courier New" w:cs="Courier New"/>
+        </w:rPr>
+        <w:t>internal</w:t>
+      </w:r>
+      <w:r>
+        <w:rPr>
+          <w:rFonts w:ascii="Courier New" w:hAnsi="Courier New" w:cs="Courier New"/>
+        </w:rPr>
+        <w:t>.com</w:t>
       </w:r>
       <w:r>
         <w:rPr>
@@ -3288,6 +3535,7 @@
         <w:rPr>
           <w:rFonts w:ascii="Courier New" w:hAnsi="Courier New" w:cs="Courier New"/>
         </w:rPr>
+        <w:lastRenderedPageBreak/>
         <w:t>Include /private/etc/apache2/extra/</w:t>
       </w:r>
       <w:proofErr w:type="spellStart"/>

</xml_diff>

<commit_message>
Added lines in the documentaion on how to increase memory for Tomcat
</commit_message>
<xml_diff>
--- a/doc/Development Environment Setup.docx
+++ b/doc/Development Environment Setup.docx
@@ -1398,6 +1398,105 @@
     </w:p>
     <w:p>
       <w:pPr>
+        <w:pStyle w:val="ListParagraph"/>
+        <w:numPr>
+          <w:ilvl w:val="0"/>
+          <w:numId w:val="6"/>
+        </w:numPr>
+        <w:rPr>
+          <w:rFonts w:ascii="Courier New" w:hAnsi="Courier New" w:cs="Courier New"/>
+          <w:sz w:val="16"/>
+          <w:szCs w:val="16"/>
+        </w:rPr>
+      </w:pPr>
+      <w:r>
+        <w:rPr>
+          <w:rFonts w:cs="Courier New"/>
+        </w:rPr>
+        <w:t xml:space="preserve">Optionally, increase Tomcat memory by creating </w:t>
+      </w:r>
+      <w:r>
+        <w:rPr>
+          <w:rFonts w:cs="Courier New"/>
+          <w:b/>
+        </w:rPr>
+        <w:t xml:space="preserve">setenv.sh </w:t>
+      </w:r>
+      <w:r>
+        <w:rPr>
+          <w:rFonts w:cs="Courier New"/>
+        </w:rPr>
+        <w:t>file in the Tomcat’s bin directory:</w:t>
+      </w:r>
+      <w:r>
+        <w:rPr>
+          <w:rFonts w:cs="Courier New"/>
+        </w:rPr>
+        <w:br/>
+      </w:r>
+      <w:r>
+        <w:rPr>
+          <w:rFonts w:ascii="Courier New" w:hAnsi="Courier New" w:cs="Courier New"/>
+          <w:sz w:val="16"/>
+          <w:szCs w:val="16"/>
+        </w:rPr>
+        <w:t>vim /Users/j2vm/dev/apache-tomcat-7.0.32/bin/setenv.sh</w:t>
+      </w:r>
+      <w:r>
+        <w:rPr>
+          <w:rFonts w:ascii="Courier New" w:hAnsi="Courier New" w:cs="Courier New"/>
+          <w:sz w:val="16"/>
+          <w:szCs w:val="16"/>
+        </w:rPr>
+        <w:br/>
+        <w:t>--add line</w:t>
+      </w:r>
+      <w:r>
+        <w:rPr>
+          <w:rFonts w:ascii="Courier New" w:hAnsi="Courier New" w:cs="Courier New"/>
+          <w:sz w:val="16"/>
+          <w:szCs w:val="16"/>
+        </w:rPr>
+        <w:br/>
+        <w:t>export CATALINA_OPTS="-Xms256m -Xmx512m"</w:t>
+      </w:r>
+      <w:r>
+        <w:rPr>
+          <w:rFonts w:ascii="Courier New" w:hAnsi="Courier New" w:cs="Courier New"/>
+          <w:sz w:val="16"/>
+          <w:szCs w:val="16"/>
+        </w:rPr>
+        <w:br/>
+      </w:r>
+      <w:r>
+        <w:rPr>
+          <w:rFonts w:ascii="Courier New" w:hAnsi="Courier New" w:cs="Courier New"/>
+          <w:sz w:val="16"/>
+          <w:szCs w:val="16"/>
+        </w:rPr>
+        <w:t xml:space="preserve">sudo </w:t>
+      </w:r>
+      <w:proofErr w:type="spellStart"/>
+      <w:r>
+        <w:rPr>
+          <w:rFonts w:ascii="Courier New" w:hAnsi="Courier New" w:cs="Courier New"/>
+          <w:sz w:val="16"/>
+          <w:szCs w:val="16"/>
+        </w:rPr>
+        <w:t>chmod</w:t>
+      </w:r>
+      <w:proofErr w:type="spellEnd"/>
+      <w:r>
+        <w:rPr>
+          <w:rFonts w:ascii="Courier New" w:hAnsi="Courier New" w:cs="Courier New"/>
+          <w:sz w:val="16"/>
+          <w:szCs w:val="16"/>
+        </w:rPr>
+        <w:t xml:space="preserve"> +x setenv.sh</w:t>
+      </w:r>
+    </w:p>
+    <w:p>
+      <w:pPr>
         <w:pStyle w:val="Heading2"/>
       </w:pPr>
       <w:r>
@@ -1575,6 +1674,7 @@
         </w:numPr>
       </w:pPr>
       <w:r>
+        <w:lastRenderedPageBreak/>
         <w:t>Check: click start Tomcat button on the Eclipse toolbar.  Go to localhost</w:t>
       </w:r>
       <w:proofErr w:type="gramStart"/>
@@ -1629,7 +1729,6 @@
         </w:numPr>
       </w:pPr>
       <w:r>
-        <w:lastRenderedPageBreak/>
         <w:t xml:space="preserve">Run SQL scripts against your local MySQL database.  </w:t>
       </w:r>
       <w:r>
@@ -2293,6 +2392,7 @@
         <w:pStyle w:val="Heading2"/>
       </w:pPr>
       <w:r>
+        <w:lastRenderedPageBreak/>
         <w:t>Running the Application in Tomcat</w:t>
       </w:r>
     </w:p>
@@ -2322,7 +2422,6 @@
         </w:numPr>
       </w:pPr>
       <w:r>
-        <w:lastRenderedPageBreak/>
         <w:t xml:space="preserve">Pointing Tomcat to the directory with “expanded” version of </w:t>
       </w:r>
       <w:r>
@@ -3679,7 +3778,7 @@
             <w:rPr>
               <w:noProof/>
             </w:rPr>
-            <w:t>6</w:t>
+            <w:t>3</w:t>
           </w:r>
         </w:fldSimple>
       </w:p>

</xml_diff>

<commit_message>
Updated documentation on virtual hosts configuration
</commit_message>
<xml_diff>
--- a/doc/Development Environment Setup.docx
+++ b/doc/Development Environment Setup.docx
@@ -3255,13 +3255,34 @@
         <w:rPr>
           <w:rFonts w:ascii="Courier New" w:hAnsi="Courier New" w:cs="Courier New"/>
         </w:rPr>
+        <w:t xml:space="preserve"> townwizardconnect.com</w:t>
+      </w:r>
+      <w:r>
+        <w:rPr>
+          <w:rFonts w:ascii="Courier New" w:hAnsi="Courier New" w:cs="Courier New"/>
+        </w:rPr>
+        <w:br/>
+        <w:t xml:space="preserve">   </w:t>
+      </w:r>
+      <w:proofErr w:type="spellStart"/>
+      <w:r>
+        <w:rPr>
+          <w:rFonts w:ascii="Courier New" w:hAnsi="Courier New" w:cs="Courier New"/>
+        </w:rPr>
+        <w:t>ServerAlias</w:t>
+      </w:r>
+      <w:proofErr w:type="spellEnd"/>
+      <w:r>
+        <w:rPr>
+          <w:rFonts w:ascii="Courier New" w:hAnsi="Courier New" w:cs="Courier New"/>
+        </w:rPr>
         <w:t xml:space="preserve"> </w:t>
       </w:r>
       <w:r>
         <w:rPr>
           <w:rFonts w:ascii="Courier New" w:hAnsi="Courier New" w:cs="Courier New"/>
         </w:rPr>
-        <w:t>townwizardconnect.com</w:t>
+        <w:t>www.townwizardconnect.com</w:t>
       </w:r>
       <w:r>
         <w:rPr>
@@ -3275,6 +3296,140 @@
         <w:rPr>
           <w:rFonts w:ascii="Courier New" w:hAnsi="Courier New" w:cs="Courier New"/>
         </w:rPr>
+        <w:t>ProxyPass</w:t>
+      </w:r>
+      <w:proofErr w:type="spellEnd"/>
+      <w:r>
+        <w:rPr>
+          <w:rFonts w:ascii="Courier New" w:hAnsi="Courier New" w:cs="Courier New"/>
+        </w:rPr>
+        <w:t xml:space="preserve"> / http://localhost:8080/tw/</w:t>
+      </w:r>
+      <w:r>
+        <w:rPr>
+          <w:rFonts w:ascii="Courier New" w:hAnsi="Courier New" w:cs="Courier New"/>
+        </w:rPr>
+        <w:br/>
+        <w:t xml:space="preserve">   </w:t>
+      </w:r>
+      <w:proofErr w:type="spellStart"/>
+      <w:r>
+        <w:rPr>
+          <w:rFonts w:ascii="Courier New" w:hAnsi="Courier New" w:cs="Courier New"/>
+        </w:rPr>
+        <w:t>ProxyPassRever</w:t>
+      </w:r>
+      <w:r>
+        <w:rPr>
+          <w:rFonts w:ascii="Courier New" w:hAnsi="Courier New" w:cs="Courier New"/>
+        </w:rPr>
+        <w:t>se</w:t>
+      </w:r>
+      <w:proofErr w:type="spellEnd"/>
+      <w:r>
+        <w:rPr>
+          <w:rFonts w:ascii="Courier New" w:hAnsi="Courier New" w:cs="Courier New"/>
+        </w:rPr>
+        <w:t xml:space="preserve"> / http://localhost:8080/tw/</w:t>
+      </w:r>
+      <w:r>
+        <w:rPr>
+          <w:rFonts w:ascii="Courier New" w:hAnsi="Courier New" w:cs="Courier New"/>
+        </w:rPr>
+        <w:br/>
+      </w:r>
+      <w:r>
+        <w:rPr>
+          <w:rFonts w:ascii="Courier New" w:hAnsi="Courier New" w:cs="Courier New"/>
+        </w:rPr>
+        <w:t>&lt;/</w:t>
+      </w:r>
+      <w:proofErr w:type="spellStart"/>
+      <w:r>
+        <w:rPr>
+          <w:rFonts w:ascii="Courier New" w:hAnsi="Courier New" w:cs="Courier New"/>
+        </w:rPr>
+        <w:t>VirtualHost</w:t>
+      </w:r>
+      <w:proofErr w:type="spellEnd"/>
+      <w:r>
+        <w:rPr>
+          <w:rFonts w:ascii="Courier New" w:hAnsi="Courier New" w:cs="Courier New"/>
+        </w:rPr>
+        <w:t>&gt;</w:t>
+      </w:r>
+      <w:r>
+        <w:rPr>
+          <w:rFonts w:ascii="Courier New" w:hAnsi="Courier New" w:cs="Courier New"/>
+        </w:rPr>
+        <w:br/>
+      </w:r>
+      <w:r>
+        <w:rPr>
+          <w:rFonts w:ascii="Courier New" w:hAnsi="Courier New" w:cs="Courier New"/>
+        </w:rPr>
+        <w:br/>
+        <w:t>&lt;</w:t>
+      </w:r>
+      <w:proofErr w:type="spellStart"/>
+      <w:r>
+        <w:rPr>
+          <w:rFonts w:ascii="Courier New" w:hAnsi="Courier New" w:cs="Courier New"/>
+        </w:rPr>
+        <w:t>VirtualHo</w:t>
+      </w:r>
+      <w:r>
+        <w:rPr>
+          <w:rFonts w:ascii="Courier New" w:hAnsi="Courier New" w:cs="Courier New"/>
+        </w:rPr>
+        <w:t>st</w:t>
+      </w:r>
+      <w:proofErr w:type="spellEnd"/>
+      <w:r>
+        <w:rPr>
+          <w:rFonts w:ascii="Courier New" w:hAnsi="Courier New" w:cs="Courier New"/>
+        </w:rPr>
+        <w:t xml:space="preserve"> 127.0.0.1</w:t>
+      </w:r>
+      <w:r>
+        <w:rPr>
+          <w:rFonts w:ascii="Courier New" w:hAnsi="Courier New" w:cs="Courier New"/>
+        </w:rPr>
+        <w:t>:80&gt;</w:t>
+      </w:r>
+      <w:r>
+        <w:rPr>
+          <w:rFonts w:ascii="Courier New" w:hAnsi="Courier New" w:cs="Courier New"/>
+        </w:rPr>
+        <w:br/>
+        <w:t xml:space="preserve">   </w:t>
+      </w:r>
+      <w:proofErr w:type="spellStart"/>
+      <w:r>
+        <w:rPr>
+          <w:rFonts w:ascii="Courier New" w:hAnsi="Courier New" w:cs="Courier New"/>
+        </w:rPr>
+        <w:t>ServerName</w:t>
+      </w:r>
+      <w:proofErr w:type="spellEnd"/>
+      <w:r>
+        <w:rPr>
+          <w:rFonts w:ascii="Courier New" w:hAnsi="Courier New" w:cs="Courier New"/>
+        </w:rPr>
+        <w:t xml:space="preserve"> townwizardconnectinternal.com</w:t>
+      </w:r>
+      <w:r>
+        <w:rPr>
+          <w:rFonts w:ascii="Courier New" w:hAnsi="Courier New" w:cs="Courier New"/>
+        </w:rPr>
+        <w:br/>
+        <w:t xml:space="preserve">   </w:t>
+      </w:r>
+      <w:proofErr w:type="spellStart"/>
+      <w:r>
+        <w:rPr>
+          <w:rFonts w:ascii="Courier New" w:hAnsi="Courier New" w:cs="Courier New"/>
+        </w:rPr>
         <w:t>ServerAlias</w:t>
       </w:r>
       <w:proofErr w:type="spellEnd"/>
@@ -3282,19 +3437,7 @@
         <w:rPr>
           <w:rFonts w:ascii="Courier New" w:hAnsi="Courier New" w:cs="Courier New"/>
         </w:rPr>
-        <w:t xml:space="preserve"> </w:t>
-      </w:r>
-      <w:r>
-        <w:rPr>
-          <w:rFonts w:ascii="Courier New" w:hAnsi="Courier New" w:cs="Courier New"/>
-        </w:rPr>
-        <w:t>www.</w:t>
-      </w:r>
-      <w:r>
-        <w:rPr>
-          <w:rFonts w:ascii="Courier New" w:hAnsi="Courier New" w:cs="Courier New"/>
-        </w:rPr>
-        <w:t>townwizardconnect.com</w:t>
+        <w:t xml:space="preserve"> www.townwizardconnectinternal.com</w:t>
       </w:r>
       <w:r>
         <w:rPr>
@@ -3329,13 +3472,7 @@
         <w:rPr>
           <w:rFonts w:ascii="Courier New" w:hAnsi="Courier New" w:cs="Courier New"/>
         </w:rPr>
-        <w:t>ProxyPassRever</w:t>
-      </w:r>
-      <w:r>
-        <w:rPr>
-          <w:rFonts w:ascii="Courier New" w:hAnsi="Courier New" w:cs="Courier New"/>
-        </w:rPr>
-        <w:t>se</w:t>
+        <w:t>ProxyPassReverse</w:t>
       </w:r>
       <w:proofErr w:type="spellEnd"/>
       <w:r>
@@ -3354,6 +3491,49 @@
         <w:rPr>
           <w:rFonts w:ascii="Courier New" w:hAnsi="Courier New" w:cs="Courier New"/>
         </w:rPr>
+        <w:br/>
+        <w:t xml:space="preserve">   </w:t>
+      </w:r>
+      <w:proofErr w:type="spellStart"/>
+      <w:r>
+        <w:rPr>
+          <w:rFonts w:ascii="Courier New" w:hAnsi="Courier New" w:cs="Courier New"/>
+        </w:rPr>
+        <w:t>RewriteEngine</w:t>
+      </w:r>
+      <w:proofErr w:type="spellEnd"/>
+      <w:r>
+        <w:rPr>
+          <w:rFonts w:ascii="Courier New" w:hAnsi="Courier New" w:cs="Courier New"/>
+        </w:rPr>
+        <w:t xml:space="preserve"> on</w:t>
+      </w:r>
+      <w:r>
+        <w:rPr>
+          <w:rFonts w:ascii="Courier New" w:hAnsi="Courier New" w:cs="Courier New"/>
+        </w:rPr>
+        <w:br/>
+        <w:t xml:space="preserve">   </w:t>
+      </w:r>
+      <w:proofErr w:type="spellStart"/>
+      <w:r>
+        <w:rPr>
+          <w:rFonts w:ascii="Courier New" w:hAnsi="Courier New" w:cs="Courier New"/>
+        </w:rPr>
+        <w:t>RewriteRule</w:t>
+      </w:r>
+      <w:proofErr w:type="spellEnd"/>
+      <w:r>
+        <w:rPr>
+          <w:rFonts w:ascii="Courier New" w:hAnsi="Courier New" w:cs="Courier New"/>
+        </w:rPr>
+        <w:t xml:space="preserve"> !^/login /forbidden</w:t>
+      </w:r>
+      <w:r>
+        <w:rPr>
+          <w:rFonts w:ascii="Courier New" w:hAnsi="Courier New" w:cs="Courier New"/>
+        </w:rPr>
+        <w:br/>
         <w:t>&lt;/</w:t>
       </w:r>
       <w:proofErr w:type="spellStart"/>
@@ -3383,202 +3563,6 @@
         <w:br/>
       </w:r>
       <w:r>
-        <w:rPr>
-          <w:rFonts w:ascii="Courier New" w:hAnsi="Courier New" w:cs="Courier New"/>
-        </w:rPr>
-        <w:t>&lt;</w:t>
-      </w:r>
-      <w:proofErr w:type="spellStart"/>
-      <w:r>
-        <w:rPr>
-          <w:rFonts w:ascii="Courier New" w:hAnsi="Courier New" w:cs="Courier New"/>
-        </w:rPr>
-        <w:t>VirtualHo</w:t>
-      </w:r>
-      <w:r>
-        <w:rPr>
-          <w:rFonts w:ascii="Courier New" w:hAnsi="Courier New" w:cs="Courier New"/>
-        </w:rPr>
-        <w:t>st</w:t>
-      </w:r>
-      <w:proofErr w:type="spellEnd"/>
-      <w:r>
-        <w:rPr>
-          <w:rFonts w:ascii="Courier New" w:hAnsi="Courier New" w:cs="Courier New"/>
-        </w:rPr>
-        <w:t xml:space="preserve"> *:80&gt;</w:t>
-      </w:r>
-      <w:r>
-        <w:rPr>
-          <w:rFonts w:ascii="Courier New" w:hAnsi="Courier New" w:cs="Courier New"/>
-        </w:rPr>
-        <w:br/>
-        <w:t xml:space="preserve">   </w:t>
-      </w:r>
-      <w:proofErr w:type="spellStart"/>
-      <w:r>
-        <w:rPr>
-          <w:rFonts w:ascii="Courier New" w:hAnsi="Courier New" w:cs="Courier New"/>
-        </w:rPr>
-        <w:t>ServerName</w:t>
-      </w:r>
-      <w:proofErr w:type="spellEnd"/>
-      <w:r>
-        <w:rPr>
-          <w:rFonts w:ascii="Courier New" w:hAnsi="Courier New" w:cs="Courier New"/>
-        </w:rPr>
-        <w:t xml:space="preserve"> </w:t>
-      </w:r>
-      <w:r>
-        <w:rPr>
-          <w:rFonts w:ascii="Courier New" w:hAnsi="Courier New" w:cs="Courier New"/>
-        </w:rPr>
-        <w:t>townwizardconnect</w:t>
-      </w:r>
-      <w:r>
-        <w:rPr>
-          <w:rFonts w:ascii="Courier New" w:hAnsi="Courier New" w:cs="Courier New"/>
-        </w:rPr>
-        <w:t>internal</w:t>
-      </w:r>
-      <w:r>
-        <w:rPr>
-          <w:rFonts w:ascii="Courier New" w:hAnsi="Courier New" w:cs="Courier New"/>
-        </w:rPr>
-        <w:t>.com</w:t>
-      </w:r>
-      <w:r>
-        <w:rPr>
-          <w:rFonts w:ascii="Courier New" w:hAnsi="Courier New" w:cs="Courier New"/>
-        </w:rPr>
-        <w:br/>
-        <w:t xml:space="preserve">   </w:t>
-      </w:r>
-      <w:proofErr w:type="spellStart"/>
-      <w:r>
-        <w:rPr>
-          <w:rFonts w:ascii="Courier New" w:hAnsi="Courier New" w:cs="Courier New"/>
-        </w:rPr>
-        <w:t>ServerAlias</w:t>
-      </w:r>
-      <w:proofErr w:type="spellEnd"/>
-      <w:r>
-        <w:rPr>
-          <w:rFonts w:ascii="Courier New" w:hAnsi="Courier New" w:cs="Courier New"/>
-        </w:rPr>
-        <w:t xml:space="preserve"> </w:t>
-      </w:r>
-      <w:r>
-        <w:rPr>
-          <w:rFonts w:ascii="Courier New" w:hAnsi="Courier New" w:cs="Courier New"/>
-        </w:rPr>
-        <w:t>www.</w:t>
-      </w:r>
-      <w:r>
-        <w:rPr>
-          <w:rFonts w:ascii="Courier New" w:hAnsi="Courier New" w:cs="Courier New"/>
-        </w:rPr>
-        <w:t>townwizardconnect</w:t>
-      </w:r>
-      <w:r>
-        <w:rPr>
-          <w:rFonts w:ascii="Courier New" w:hAnsi="Courier New" w:cs="Courier New"/>
-        </w:rPr>
-        <w:t>internal</w:t>
-      </w:r>
-      <w:r>
-        <w:rPr>
-          <w:rFonts w:ascii="Courier New" w:hAnsi="Courier New" w:cs="Courier New"/>
-        </w:rPr>
-        <w:t>.com</w:t>
-      </w:r>
-      <w:r>
-        <w:rPr>
-          <w:rFonts w:ascii="Courier New" w:hAnsi="Courier New" w:cs="Courier New"/>
-        </w:rPr>
-        <w:br/>
-        <w:t xml:space="preserve">   </w:t>
-      </w:r>
-      <w:proofErr w:type="spellStart"/>
-      <w:r>
-        <w:rPr>
-          <w:rFonts w:ascii="Courier New" w:hAnsi="Courier New" w:cs="Courier New"/>
-        </w:rPr>
-        <w:t>ProxyPass</w:t>
-      </w:r>
-      <w:proofErr w:type="spellEnd"/>
-      <w:r>
-        <w:rPr>
-          <w:rFonts w:ascii="Courier New" w:hAnsi="Courier New" w:cs="Courier New"/>
-        </w:rPr>
-        <w:t xml:space="preserve"> / http://localhost:8080/tw/</w:t>
-      </w:r>
-      <w:r>
-        <w:rPr>
-          <w:rFonts w:ascii="Courier New" w:hAnsi="Courier New" w:cs="Courier New"/>
-        </w:rPr>
-        <w:br/>
-        <w:t xml:space="preserve">   </w:t>
-      </w:r>
-      <w:proofErr w:type="spellStart"/>
-      <w:r>
-        <w:rPr>
-          <w:rFonts w:ascii="Courier New" w:hAnsi="Courier New" w:cs="Courier New"/>
-        </w:rPr>
-        <w:t>ProxyPassRever</w:t>
-      </w:r>
-      <w:r>
-        <w:rPr>
-          <w:rFonts w:ascii="Courier New" w:hAnsi="Courier New" w:cs="Courier New"/>
-        </w:rPr>
-        <w:t>se</w:t>
-      </w:r>
-      <w:proofErr w:type="spellEnd"/>
-      <w:r>
-        <w:rPr>
-          <w:rFonts w:ascii="Courier New" w:hAnsi="Courier New" w:cs="Courier New"/>
-        </w:rPr>
-        <w:t xml:space="preserve"> / http://localhost:8080/tw/</w:t>
-      </w:r>
-      <w:r>
-        <w:rPr>
-          <w:rFonts w:ascii="Courier New" w:hAnsi="Courier New" w:cs="Courier New"/>
-        </w:rPr>
-        <w:br/>
-      </w:r>
-      <w:r>
-        <w:rPr>
-          <w:rFonts w:ascii="Courier New" w:hAnsi="Courier New" w:cs="Courier New"/>
-        </w:rPr>
-        <w:t>&lt;/</w:t>
-      </w:r>
-      <w:proofErr w:type="spellStart"/>
-      <w:r>
-        <w:rPr>
-          <w:rFonts w:ascii="Courier New" w:hAnsi="Courier New" w:cs="Courier New"/>
-        </w:rPr>
-        <w:t>VirtualHost</w:t>
-      </w:r>
-      <w:proofErr w:type="spellEnd"/>
-      <w:r>
-        <w:rPr>
-          <w:rFonts w:ascii="Courier New" w:hAnsi="Courier New" w:cs="Courier New"/>
-        </w:rPr>
-        <w:t>&gt;</w:t>
-      </w:r>
-      <w:r>
-        <w:rPr>
-          <w:rFonts w:ascii="Courier New" w:hAnsi="Courier New" w:cs="Courier New"/>
-        </w:rPr>
-        <w:br/>
-      </w:r>
-      <w:r>
-        <w:rPr>
-          <w:rFonts w:ascii="Courier New" w:hAnsi="Courier New" w:cs="Courier New"/>
-        </w:rPr>
-        <w:br/>
-      </w:r>
-      <w:r>
         <w:t xml:space="preserve">Add more virtual host declarations if more </w:t>
       </w:r>
       <w:proofErr w:type="spellStart"/>
@@ -3605,6 +3589,7 @@
         </w:rPr>
       </w:pPr>
       <w:r>
+        <w:lastRenderedPageBreak/>
         <w:t xml:space="preserve">Make sure this configuration file is parsed by Apache at startup.  Look at the </w:t>
       </w:r>
       <w:r>
@@ -3634,7 +3619,6 @@
         <w:rPr>
           <w:rFonts w:ascii="Courier New" w:hAnsi="Courier New" w:cs="Courier New"/>
         </w:rPr>
-        <w:lastRenderedPageBreak/>
         <w:t>Include /private/etc/apache2/extra/</w:t>
       </w:r>
       <w:proofErr w:type="spellStart"/>
@@ -3778,7 +3762,7 @@
             <w:rPr>
               <w:noProof/>
             </w:rPr>
-            <w:t>3</w:t>
+            <w:t>6</w:t>
           </w:r>
         </w:fldSimple>
       </w:p>

</xml_diff>